<commit_message>
Criação das restantes paginas
Páginas em branco (UserControl)
</commit_message>
<xml_diff>
--- a/Trabalho-Engenharia-de-Software_V21.docx
+++ b/Trabalho-Engenharia-de-Software_V21.docx
@@ -754,7 +754,891 @@
               <w:rPr>
                 <w:rFonts w:asciiTheme="majorHAnsi" w:hAnsiTheme="majorHAnsi" w:cstheme="majorHAnsi"/>
               </w:rPr>
-              <w:t xml:space="preserve">No </w:t>
+              <w:t>No sistema deve uma zona de gestão de utilizadores para os utilizadores Administrador e Agente.</w:t>
+            </w:r>
+          </w:p>
+        </w:tc>
+        <w:tc>
+          <w:tcPr>
+            <w:tcW w:w="1275" w:type="dxa"/>
+          </w:tcPr>
+          <w:p>
+            <w:pPr>
+              <w:spacing w:line="360" w:lineRule="auto"/>
+              <w:rPr>
+                <w:rFonts w:asciiTheme="majorHAnsi" w:hAnsiTheme="majorHAnsi" w:cstheme="majorHAnsi"/>
+              </w:rPr>
+            </w:pPr>
+          </w:p>
+        </w:tc>
+        <w:tc>
+          <w:tcPr>
+            <w:tcW w:w="1134" w:type="dxa"/>
+          </w:tcPr>
+          <w:p>
+            <w:pPr>
+              <w:spacing w:line="360" w:lineRule="auto"/>
+              <w:rPr>
+                <w:rFonts w:asciiTheme="majorHAnsi" w:hAnsiTheme="majorHAnsi" w:cstheme="majorHAnsi"/>
+              </w:rPr>
+            </w:pPr>
+          </w:p>
+        </w:tc>
+        <w:tc>
+          <w:tcPr>
+            <w:tcW w:w="1560" w:type="dxa"/>
+          </w:tcPr>
+          <w:p>
+            <w:pPr>
+              <w:spacing w:line="360" w:lineRule="auto"/>
+              <w:rPr>
+                <w:rFonts w:asciiTheme="majorHAnsi" w:hAnsiTheme="majorHAnsi" w:cstheme="majorHAnsi"/>
+                <w:b/>
+              </w:rPr>
+            </w:pPr>
+          </w:p>
+        </w:tc>
+      </w:tr>
+      <w:tr>
+        <w:tc>
+          <w:tcPr>
+            <w:tcW w:w="562" w:type="dxa"/>
+          </w:tcPr>
+          <w:p>
+            <w:pPr>
+              <w:pStyle w:val="SemEspaamento"/>
+              <w:spacing w:line="360" w:lineRule="auto"/>
+              <w:rPr>
+                <w:rFonts w:asciiTheme="majorHAnsi" w:hAnsiTheme="majorHAnsi" w:cstheme="majorHAnsi"/>
+              </w:rPr>
+            </w:pPr>
+            <w:r>
+              <w:rPr>
+                <w:rFonts w:asciiTheme="majorHAnsi" w:hAnsiTheme="majorHAnsi" w:cstheme="majorHAnsi"/>
+              </w:rPr>
+              <w:t>1</w:t>
+            </w:r>
+            <w:r>
+              <w:rPr>
+                <w:rFonts w:asciiTheme="majorHAnsi" w:hAnsiTheme="majorHAnsi" w:cstheme="majorHAnsi"/>
+              </w:rPr>
+              <w:t>.1</w:t>
+            </w:r>
+          </w:p>
+        </w:tc>
+        <w:tc>
+          <w:tcPr>
+            <w:tcW w:w="1560" w:type="dxa"/>
+          </w:tcPr>
+          <w:p>
+            <w:pPr>
+              <w:pStyle w:val="SemEspaamento"/>
+              <w:spacing w:line="360" w:lineRule="auto"/>
+              <w:rPr>
+                <w:rFonts w:asciiTheme="majorHAnsi" w:hAnsiTheme="majorHAnsi" w:cstheme="majorHAnsi"/>
+              </w:rPr>
+            </w:pPr>
+            <w:r>
+              <w:rPr>
+                <w:rFonts w:asciiTheme="majorHAnsi" w:hAnsiTheme="majorHAnsi" w:cstheme="majorHAnsi"/>
+              </w:rPr>
+              <w:t>Registo</w:t>
+            </w:r>
+          </w:p>
+        </w:tc>
+        <w:tc>
+          <w:tcPr>
+            <w:tcW w:w="2268" w:type="dxa"/>
+          </w:tcPr>
+          <w:p>
+            <w:pPr>
+              <w:pStyle w:val="SemEspaamento"/>
+              <w:spacing w:line="360" w:lineRule="auto"/>
+              <w:rPr>
+                <w:rFonts w:asciiTheme="majorHAnsi" w:hAnsiTheme="majorHAnsi" w:cstheme="majorHAnsi"/>
+              </w:rPr>
+            </w:pPr>
+            <w:r>
+              <w:rPr>
+                <w:rFonts w:asciiTheme="majorHAnsi" w:hAnsiTheme="majorHAnsi" w:cstheme="majorHAnsi"/>
+              </w:rPr>
+              <w:t>Registo</w:t>
+            </w:r>
+          </w:p>
+        </w:tc>
+        <w:tc>
+          <w:tcPr>
+            <w:tcW w:w="6804" w:type="dxa"/>
+          </w:tcPr>
+          <w:p>
+            <w:pPr>
+              <w:pStyle w:val="SemEspaamento"/>
+              <w:spacing w:line="360" w:lineRule="auto"/>
+              <w:rPr>
+                <w:rFonts w:asciiTheme="majorHAnsi" w:hAnsiTheme="majorHAnsi" w:cstheme="majorHAnsi"/>
+              </w:rPr>
+            </w:pPr>
+            <w:r>
+              <w:rPr>
+                <w:rFonts w:asciiTheme="majorHAnsi" w:hAnsiTheme="majorHAnsi" w:cstheme="majorHAnsi"/>
+              </w:rPr>
+              <w:t>Deve ser possível registar utilizadores</w:t>
+            </w:r>
+            <w:r>
+              <w:rPr>
+                <w:rFonts w:asciiTheme="majorHAnsi" w:hAnsiTheme="majorHAnsi" w:cstheme="majorHAnsi"/>
+              </w:rPr>
+              <w:t>/clientes</w:t>
+            </w:r>
+            <w:r>
+              <w:rPr>
+                <w:rFonts w:asciiTheme="majorHAnsi" w:hAnsiTheme="majorHAnsi" w:cstheme="majorHAnsi"/>
+              </w:rPr>
+              <w:t xml:space="preserve"> assim como guardar os seu</w:t>
+            </w:r>
+            <w:r>
+              <w:rPr>
+                <w:rFonts w:asciiTheme="majorHAnsi" w:hAnsiTheme="majorHAnsi" w:cstheme="majorHAnsi"/>
+              </w:rPr>
+              <w:t>s</w:t>
+            </w:r>
+            <w:r>
+              <w:rPr>
+                <w:rFonts w:asciiTheme="majorHAnsi" w:hAnsiTheme="majorHAnsi" w:cstheme="majorHAnsi"/>
+              </w:rPr>
+              <w:t xml:space="preserve"> atributos tais como (nome, data de nascimento, género, email, </w:t>
+            </w:r>
+            <w:proofErr w:type="spellStart"/>
+            <w:r>
+              <w:rPr>
+                <w:rFonts w:asciiTheme="majorHAnsi" w:hAnsiTheme="majorHAnsi" w:cstheme="majorHAnsi"/>
+              </w:rPr>
+              <w:t>Facebook</w:t>
+            </w:r>
+            <w:proofErr w:type="spellEnd"/>
+            <w:r>
+              <w:rPr>
+                <w:rFonts w:asciiTheme="majorHAnsi" w:hAnsiTheme="majorHAnsi" w:cstheme="majorHAnsi"/>
+              </w:rPr>
+              <w:t xml:space="preserve">, </w:t>
+            </w:r>
+            <w:proofErr w:type="spellStart"/>
+            <w:r>
+              <w:rPr>
+                <w:rFonts w:asciiTheme="majorHAnsi" w:hAnsiTheme="majorHAnsi" w:cstheme="majorHAnsi"/>
+              </w:rPr>
+              <w:t>Linkedin</w:t>
+            </w:r>
+            <w:proofErr w:type="spellEnd"/>
+            <w:r>
+              <w:rPr>
+                <w:rFonts w:asciiTheme="majorHAnsi" w:hAnsiTheme="majorHAnsi" w:cstheme="majorHAnsi"/>
+              </w:rPr>
+              <w:t xml:space="preserve">, </w:t>
+            </w:r>
+            <w:proofErr w:type="spellStart"/>
+            <w:r>
+              <w:rPr>
+                <w:rFonts w:asciiTheme="majorHAnsi" w:hAnsiTheme="majorHAnsi" w:cstheme="majorHAnsi"/>
+              </w:rPr>
+              <w:t>Twitter</w:t>
+            </w:r>
+            <w:proofErr w:type="spellEnd"/>
+            <w:r>
+              <w:rPr>
+                <w:rFonts w:asciiTheme="majorHAnsi" w:hAnsiTheme="majorHAnsi" w:cstheme="majorHAnsi"/>
+              </w:rPr>
+              <w:t>, instituição de ensin</w:t>
+            </w:r>
+            <w:r>
+              <w:rPr>
+                <w:rFonts w:asciiTheme="majorHAnsi" w:hAnsiTheme="majorHAnsi" w:cstheme="majorHAnsi"/>
+              </w:rPr>
+              <w:t>o superior, curso, ano, gostos).</w:t>
+            </w:r>
+          </w:p>
+        </w:tc>
+        <w:tc>
+          <w:tcPr>
+            <w:tcW w:w="1275" w:type="dxa"/>
+          </w:tcPr>
+          <w:p>
+            <w:pPr>
+              <w:pStyle w:val="SemEspaamento"/>
+              <w:spacing w:line="360" w:lineRule="auto"/>
+              <w:ind w:left="708" w:hanging="708"/>
+              <w:rPr>
+                <w:rFonts w:asciiTheme="majorHAnsi" w:hAnsiTheme="majorHAnsi" w:cstheme="majorHAnsi"/>
+              </w:rPr>
+            </w:pPr>
+            <w:r>
+              <w:rPr>
+                <w:rFonts w:asciiTheme="majorHAnsi" w:hAnsiTheme="majorHAnsi" w:cstheme="majorHAnsi"/>
+              </w:rPr>
+              <w:t>Utilizador</w:t>
+            </w:r>
+          </w:p>
+        </w:tc>
+        <w:tc>
+          <w:tcPr>
+            <w:tcW w:w="1134" w:type="dxa"/>
+          </w:tcPr>
+          <w:p>
+            <w:pPr>
+              <w:pStyle w:val="SemEspaamento"/>
+              <w:spacing w:line="360" w:lineRule="auto"/>
+              <w:rPr>
+                <w:rFonts w:asciiTheme="majorHAnsi" w:hAnsiTheme="majorHAnsi" w:cstheme="majorHAnsi"/>
+              </w:rPr>
+            </w:pPr>
+            <w:r>
+              <w:rPr>
+                <w:rFonts w:asciiTheme="majorHAnsi" w:hAnsiTheme="majorHAnsi" w:cstheme="majorHAnsi"/>
+              </w:rPr>
+              <w:t>Must</w:t>
+            </w:r>
+          </w:p>
+        </w:tc>
+        <w:tc>
+          <w:tcPr>
+            <w:tcW w:w="1560" w:type="dxa"/>
+          </w:tcPr>
+          <w:p>
+            <w:pPr>
+              <w:pStyle w:val="SemEspaamento"/>
+              <w:spacing w:line="360" w:lineRule="auto"/>
+              <w:rPr>
+                <w:rFonts w:asciiTheme="majorHAnsi" w:hAnsiTheme="majorHAnsi" w:cstheme="majorHAnsi"/>
+              </w:rPr>
+            </w:pPr>
+            <w:r>
+              <w:rPr>
+                <w:rFonts w:asciiTheme="majorHAnsi" w:hAnsiTheme="majorHAnsi" w:cstheme="majorHAnsi"/>
+              </w:rPr>
+              <w:t>Funcional</w:t>
+            </w:r>
+          </w:p>
+        </w:tc>
+      </w:tr>
+      <w:tr>
+        <w:tc>
+          <w:tcPr>
+            <w:tcW w:w="562" w:type="dxa"/>
+          </w:tcPr>
+          <w:p>
+            <w:pPr>
+              <w:pStyle w:val="SemEspaamento"/>
+              <w:spacing w:line="360" w:lineRule="auto"/>
+              <w:rPr>
+                <w:rFonts w:asciiTheme="majorHAnsi" w:hAnsiTheme="majorHAnsi" w:cstheme="majorHAnsi"/>
+              </w:rPr>
+            </w:pPr>
+            <w:r>
+              <w:rPr>
+                <w:rFonts w:asciiTheme="majorHAnsi" w:hAnsiTheme="majorHAnsi" w:cstheme="majorHAnsi"/>
+              </w:rPr>
+              <w:t>1.</w:t>
+            </w:r>
+            <w:r>
+              <w:rPr>
+                <w:rFonts w:asciiTheme="majorHAnsi" w:hAnsiTheme="majorHAnsi" w:cstheme="majorHAnsi"/>
+              </w:rPr>
+              <w:t>2</w:t>
+            </w:r>
+          </w:p>
+        </w:tc>
+        <w:tc>
+          <w:tcPr>
+            <w:tcW w:w="1560" w:type="dxa"/>
+          </w:tcPr>
+          <w:p>
+            <w:pPr>
+              <w:pStyle w:val="SemEspaamento"/>
+              <w:spacing w:line="360" w:lineRule="auto"/>
+              <w:rPr>
+                <w:rFonts w:asciiTheme="majorHAnsi" w:hAnsiTheme="majorHAnsi" w:cstheme="majorHAnsi"/>
+              </w:rPr>
+            </w:pPr>
+            <w:r>
+              <w:rPr>
+                <w:rFonts w:asciiTheme="majorHAnsi" w:hAnsiTheme="majorHAnsi" w:cstheme="majorHAnsi"/>
+              </w:rPr>
+              <w:t>Login</w:t>
+            </w:r>
+          </w:p>
+        </w:tc>
+        <w:tc>
+          <w:tcPr>
+            <w:tcW w:w="2268" w:type="dxa"/>
+          </w:tcPr>
+          <w:p>
+            <w:pPr>
+              <w:pStyle w:val="SemEspaamento"/>
+              <w:spacing w:line="360" w:lineRule="auto"/>
+              <w:rPr>
+                <w:rFonts w:asciiTheme="majorHAnsi" w:hAnsiTheme="majorHAnsi" w:cstheme="majorHAnsi"/>
+              </w:rPr>
+            </w:pPr>
+            <w:r>
+              <w:rPr>
+                <w:rFonts w:asciiTheme="majorHAnsi" w:hAnsiTheme="majorHAnsi" w:cstheme="majorHAnsi"/>
+              </w:rPr>
+              <w:t>Área pessoal</w:t>
+            </w:r>
+          </w:p>
+        </w:tc>
+        <w:tc>
+          <w:tcPr>
+            <w:tcW w:w="6804" w:type="dxa"/>
+          </w:tcPr>
+          <w:p>
+            <w:pPr>
+              <w:pStyle w:val="SemEspaamento"/>
+              <w:spacing w:line="360" w:lineRule="auto"/>
+              <w:rPr>
+                <w:rFonts w:asciiTheme="majorHAnsi" w:hAnsiTheme="majorHAnsi" w:cstheme="majorHAnsi"/>
+              </w:rPr>
+            </w:pPr>
+            <w:r>
+              <w:rPr>
+                <w:rFonts w:asciiTheme="majorHAnsi" w:hAnsiTheme="majorHAnsi" w:cstheme="majorHAnsi"/>
+              </w:rPr>
+              <w:t>O utilizador registado deve ter permissões relacionadas com o seu tipo de utilizador</w:t>
+            </w:r>
+            <w:r>
+              <w:rPr>
+                <w:rFonts w:asciiTheme="majorHAnsi" w:hAnsiTheme="majorHAnsi" w:cstheme="majorHAnsi"/>
+              </w:rPr>
+              <w:t xml:space="preserve"> </w:t>
+            </w:r>
+            <w:r>
+              <w:rPr>
+                <w:rFonts w:asciiTheme="majorHAnsi" w:hAnsiTheme="majorHAnsi" w:cstheme="majorHAnsi"/>
+              </w:rPr>
+              <w:t>(Administrador, Agente, Utilizador</w:t>
+            </w:r>
+          </w:p>
+        </w:tc>
+        <w:tc>
+          <w:tcPr>
+            <w:tcW w:w="1275" w:type="dxa"/>
+          </w:tcPr>
+          <w:p>
+            <w:pPr>
+              <w:pStyle w:val="SemEspaamento"/>
+              <w:spacing w:line="360" w:lineRule="auto"/>
+              <w:ind w:left="708" w:hanging="708"/>
+              <w:rPr>
+                <w:rFonts w:asciiTheme="majorHAnsi" w:hAnsiTheme="majorHAnsi" w:cstheme="majorHAnsi"/>
+              </w:rPr>
+            </w:pPr>
+            <w:r>
+              <w:rPr>
+                <w:rFonts w:asciiTheme="majorHAnsi" w:hAnsiTheme="majorHAnsi" w:cstheme="majorHAnsi"/>
+              </w:rPr>
+              <w:t>Utilizador</w:t>
+            </w:r>
+          </w:p>
+        </w:tc>
+        <w:tc>
+          <w:tcPr>
+            <w:tcW w:w="1134" w:type="dxa"/>
+          </w:tcPr>
+          <w:p>
+            <w:pPr>
+              <w:pStyle w:val="SemEspaamento"/>
+              <w:spacing w:line="360" w:lineRule="auto"/>
+              <w:rPr>
+                <w:rFonts w:asciiTheme="majorHAnsi" w:hAnsiTheme="majorHAnsi" w:cstheme="majorHAnsi"/>
+              </w:rPr>
+            </w:pPr>
+            <w:r>
+              <w:rPr>
+                <w:rFonts w:asciiTheme="majorHAnsi" w:hAnsiTheme="majorHAnsi" w:cstheme="majorHAnsi"/>
+              </w:rPr>
+              <w:t>Must</w:t>
+            </w:r>
+          </w:p>
+        </w:tc>
+        <w:tc>
+          <w:tcPr>
+            <w:tcW w:w="1560" w:type="dxa"/>
+          </w:tcPr>
+          <w:p>
+            <w:pPr>
+              <w:pStyle w:val="SemEspaamento"/>
+              <w:spacing w:line="360" w:lineRule="auto"/>
+              <w:rPr>
+                <w:rFonts w:asciiTheme="majorHAnsi" w:hAnsiTheme="majorHAnsi" w:cstheme="majorHAnsi"/>
+              </w:rPr>
+            </w:pPr>
+            <w:r>
+              <w:rPr>
+                <w:rFonts w:asciiTheme="majorHAnsi" w:hAnsiTheme="majorHAnsi" w:cstheme="majorHAnsi"/>
+              </w:rPr>
+              <w:t>Funcional</w:t>
+            </w:r>
+          </w:p>
+        </w:tc>
+      </w:tr>
+      <w:tr>
+        <w:tc>
+          <w:tcPr>
+            <w:tcW w:w="562" w:type="dxa"/>
+          </w:tcPr>
+          <w:p>
+            <w:pPr>
+              <w:pStyle w:val="SemEspaamento"/>
+              <w:spacing w:line="360" w:lineRule="auto"/>
+              <w:rPr>
+                <w:rFonts w:asciiTheme="majorHAnsi" w:hAnsiTheme="majorHAnsi" w:cstheme="majorHAnsi"/>
+              </w:rPr>
+            </w:pPr>
+            <w:r>
+              <w:rPr>
+                <w:rFonts w:asciiTheme="majorHAnsi" w:hAnsiTheme="majorHAnsi" w:cstheme="majorHAnsi"/>
+              </w:rPr>
+              <w:t>1.3</w:t>
+            </w:r>
+          </w:p>
+        </w:tc>
+        <w:tc>
+          <w:tcPr>
+            <w:tcW w:w="1560" w:type="dxa"/>
+          </w:tcPr>
+          <w:p>
+            <w:pPr>
+              <w:pStyle w:val="SemEspaamento"/>
+              <w:spacing w:line="360" w:lineRule="auto"/>
+              <w:rPr>
+                <w:rFonts w:asciiTheme="majorHAnsi" w:hAnsiTheme="majorHAnsi" w:cstheme="majorHAnsi"/>
+              </w:rPr>
+            </w:pPr>
+            <w:proofErr w:type="spellStart"/>
+            <w:r>
+              <w:rPr>
+                <w:rFonts w:asciiTheme="majorHAnsi" w:hAnsiTheme="majorHAnsi" w:cstheme="majorHAnsi"/>
+              </w:rPr>
+              <w:t>L</w:t>
+            </w:r>
+            <w:r>
+              <w:rPr>
+                <w:rFonts w:asciiTheme="majorHAnsi" w:hAnsiTheme="majorHAnsi" w:cstheme="majorHAnsi"/>
+              </w:rPr>
+              <w:t>ogout</w:t>
+            </w:r>
+            <w:proofErr w:type="spellEnd"/>
+          </w:p>
+        </w:tc>
+        <w:tc>
+          <w:tcPr>
+            <w:tcW w:w="2268" w:type="dxa"/>
+          </w:tcPr>
+          <w:p>
+            <w:pPr>
+              <w:spacing w:line="360" w:lineRule="auto"/>
+              <w:rPr>
+                <w:rFonts w:asciiTheme="majorHAnsi" w:hAnsiTheme="majorHAnsi" w:cstheme="majorHAnsi"/>
+              </w:rPr>
+            </w:pPr>
+            <w:r>
+              <w:rPr>
+                <w:rFonts w:asciiTheme="majorHAnsi" w:hAnsiTheme="majorHAnsi" w:cstheme="majorHAnsi"/>
+              </w:rPr>
+              <w:t>Área pessoal</w:t>
+            </w:r>
+          </w:p>
+        </w:tc>
+        <w:tc>
+          <w:tcPr>
+            <w:tcW w:w="6804" w:type="dxa"/>
+          </w:tcPr>
+          <w:p>
+            <w:pPr>
+              <w:pStyle w:val="SemEspaamento"/>
+              <w:spacing w:line="360" w:lineRule="auto"/>
+              <w:rPr>
+                <w:rFonts w:asciiTheme="majorHAnsi" w:hAnsiTheme="majorHAnsi" w:cstheme="majorHAnsi"/>
+              </w:rPr>
+            </w:pPr>
+            <w:r>
+              <w:rPr>
+                <w:rFonts w:asciiTheme="majorHAnsi" w:hAnsiTheme="majorHAnsi" w:cstheme="majorHAnsi"/>
+              </w:rPr>
+              <w:t xml:space="preserve">O sistema deve permitir o utilizador efetuar o </w:t>
+            </w:r>
+            <w:proofErr w:type="spellStart"/>
+            <w:r>
+              <w:rPr>
+                <w:rFonts w:asciiTheme="majorHAnsi" w:hAnsiTheme="majorHAnsi" w:cstheme="majorHAnsi"/>
+              </w:rPr>
+              <w:t>logout</w:t>
+            </w:r>
+            <w:proofErr w:type="spellEnd"/>
+            <w:r>
+              <w:rPr>
+                <w:rFonts w:asciiTheme="majorHAnsi" w:hAnsiTheme="majorHAnsi" w:cstheme="majorHAnsi"/>
+              </w:rPr>
+              <w:t>.</w:t>
+            </w:r>
+          </w:p>
+        </w:tc>
+        <w:tc>
+          <w:tcPr>
+            <w:tcW w:w="1275" w:type="dxa"/>
+          </w:tcPr>
+          <w:p>
+            <w:pPr>
+              <w:pStyle w:val="SemEspaamento"/>
+              <w:spacing w:line="360" w:lineRule="auto"/>
+              <w:rPr>
+                <w:rFonts w:asciiTheme="majorHAnsi" w:hAnsiTheme="majorHAnsi" w:cstheme="majorHAnsi"/>
+              </w:rPr>
+            </w:pPr>
+            <w:r>
+              <w:rPr>
+                <w:rFonts w:asciiTheme="majorHAnsi" w:hAnsiTheme="majorHAnsi" w:cstheme="majorHAnsi"/>
+              </w:rPr>
+              <w:t>Utilizador</w:t>
+            </w:r>
+          </w:p>
+        </w:tc>
+        <w:tc>
+          <w:tcPr>
+            <w:tcW w:w="1134" w:type="dxa"/>
+          </w:tcPr>
+          <w:p>
+            <w:pPr>
+              <w:pStyle w:val="SemEspaamento"/>
+              <w:spacing w:line="360" w:lineRule="auto"/>
+              <w:rPr>
+                <w:rFonts w:asciiTheme="majorHAnsi" w:hAnsiTheme="majorHAnsi" w:cstheme="majorHAnsi"/>
+              </w:rPr>
+            </w:pPr>
+            <w:r>
+              <w:rPr>
+                <w:rFonts w:asciiTheme="majorHAnsi" w:hAnsiTheme="majorHAnsi" w:cstheme="majorHAnsi"/>
+              </w:rPr>
+              <w:t>Must</w:t>
+            </w:r>
+          </w:p>
+        </w:tc>
+        <w:tc>
+          <w:tcPr>
+            <w:tcW w:w="1560" w:type="dxa"/>
+          </w:tcPr>
+          <w:p>
+            <w:pPr>
+              <w:pStyle w:val="SemEspaamento"/>
+              <w:spacing w:line="360" w:lineRule="auto"/>
+              <w:rPr>
+                <w:rFonts w:asciiTheme="majorHAnsi" w:hAnsiTheme="majorHAnsi" w:cstheme="majorHAnsi"/>
+              </w:rPr>
+            </w:pPr>
+            <w:r>
+              <w:rPr>
+                <w:rFonts w:asciiTheme="majorHAnsi" w:hAnsiTheme="majorHAnsi" w:cstheme="majorHAnsi"/>
+              </w:rPr>
+              <w:t>Funcional</w:t>
+            </w:r>
+          </w:p>
+        </w:tc>
+      </w:tr>
+      <w:tr>
+        <w:tc>
+          <w:tcPr>
+            <w:tcW w:w="562" w:type="dxa"/>
+          </w:tcPr>
+          <w:p>
+            <w:pPr>
+              <w:pStyle w:val="SemEspaamento"/>
+              <w:spacing w:line="360" w:lineRule="auto"/>
+              <w:rPr>
+                <w:rFonts w:asciiTheme="majorHAnsi" w:hAnsiTheme="majorHAnsi" w:cstheme="majorHAnsi"/>
+              </w:rPr>
+            </w:pPr>
+            <w:r>
+              <w:rPr>
+                <w:rFonts w:asciiTheme="majorHAnsi" w:hAnsiTheme="majorHAnsi" w:cstheme="majorHAnsi"/>
+              </w:rPr>
+              <w:t>2</w:t>
+            </w:r>
+          </w:p>
+        </w:tc>
+        <w:tc>
+          <w:tcPr>
+            <w:tcW w:w="1560" w:type="dxa"/>
+          </w:tcPr>
+          <w:p>
+            <w:pPr>
+              <w:pStyle w:val="SemEspaamento"/>
+              <w:spacing w:line="360" w:lineRule="auto"/>
+              <w:rPr>
+                <w:rFonts w:asciiTheme="majorHAnsi" w:hAnsiTheme="majorHAnsi" w:cstheme="majorHAnsi"/>
+              </w:rPr>
+            </w:pPr>
+            <w:r>
+              <w:rPr>
+                <w:rFonts w:asciiTheme="majorHAnsi" w:hAnsiTheme="majorHAnsi" w:cstheme="majorHAnsi"/>
+              </w:rPr>
+              <w:t>Habitações</w:t>
+            </w:r>
+          </w:p>
+        </w:tc>
+        <w:tc>
+          <w:tcPr>
+            <w:tcW w:w="2268" w:type="dxa"/>
+          </w:tcPr>
+          <w:p>
+            <w:pPr>
+              <w:spacing w:line="360" w:lineRule="auto"/>
+              <w:rPr>
+                <w:rFonts w:asciiTheme="majorHAnsi" w:hAnsiTheme="majorHAnsi" w:cstheme="majorHAnsi"/>
+              </w:rPr>
+            </w:pPr>
+            <w:r>
+              <w:rPr>
+                <w:rFonts w:asciiTheme="majorHAnsi" w:hAnsiTheme="majorHAnsi" w:cstheme="majorHAnsi"/>
+              </w:rPr>
+              <w:t>Gestão</w:t>
+            </w:r>
+            <w:r>
+              <w:rPr>
+                <w:rFonts w:asciiTheme="majorHAnsi" w:hAnsiTheme="majorHAnsi" w:cstheme="majorHAnsi"/>
+              </w:rPr>
+              <w:t xml:space="preserve"> de habitações</w:t>
+            </w:r>
+          </w:p>
+        </w:tc>
+        <w:tc>
+          <w:tcPr>
+            <w:tcW w:w="6804" w:type="dxa"/>
+          </w:tcPr>
+          <w:p>
+            <w:pPr>
+              <w:pStyle w:val="SemEspaamento"/>
+              <w:spacing w:line="360" w:lineRule="auto"/>
+              <w:rPr>
+                <w:rFonts w:asciiTheme="majorHAnsi" w:hAnsiTheme="majorHAnsi" w:cstheme="majorHAnsi"/>
+              </w:rPr>
+            </w:pPr>
+            <w:r>
+              <w:rPr>
+                <w:rFonts w:asciiTheme="majorHAnsi" w:hAnsiTheme="majorHAnsi" w:cstheme="majorHAnsi"/>
+              </w:rPr>
+              <w:t>O sistema deve permitir registar novas habitações, editar as existentes</w:t>
+            </w:r>
+            <w:r>
+              <w:rPr>
+                <w:rFonts w:asciiTheme="majorHAnsi" w:hAnsiTheme="majorHAnsi" w:cstheme="majorHAnsi"/>
+              </w:rPr>
+              <w:t xml:space="preserve"> e ativar ou desativar a sua disponibilidade de aluguer.</w:t>
+            </w:r>
+          </w:p>
+        </w:tc>
+        <w:tc>
+          <w:tcPr>
+            <w:tcW w:w="1275" w:type="dxa"/>
+          </w:tcPr>
+          <w:p>
+            <w:pPr>
+              <w:pStyle w:val="SemEspaamento"/>
+              <w:spacing w:line="360" w:lineRule="auto"/>
+              <w:rPr>
+                <w:rFonts w:asciiTheme="majorHAnsi" w:hAnsiTheme="majorHAnsi" w:cstheme="majorHAnsi"/>
+              </w:rPr>
+            </w:pPr>
+            <w:r>
+              <w:rPr>
+                <w:rFonts w:asciiTheme="majorHAnsi" w:hAnsiTheme="majorHAnsi" w:cstheme="majorHAnsi"/>
+              </w:rPr>
+              <w:t>Sistema</w:t>
+            </w:r>
+          </w:p>
+        </w:tc>
+        <w:tc>
+          <w:tcPr>
+            <w:tcW w:w="1134" w:type="dxa"/>
+          </w:tcPr>
+          <w:p>
+            <w:pPr>
+              <w:pStyle w:val="SemEspaamento"/>
+              <w:spacing w:line="360" w:lineRule="auto"/>
+              <w:rPr>
+                <w:rFonts w:asciiTheme="majorHAnsi" w:hAnsiTheme="majorHAnsi" w:cstheme="majorHAnsi"/>
+              </w:rPr>
+            </w:pPr>
+            <w:r>
+              <w:rPr>
+                <w:rFonts w:asciiTheme="majorHAnsi" w:hAnsiTheme="majorHAnsi" w:cstheme="majorHAnsi"/>
+              </w:rPr>
+              <w:t>Must</w:t>
+            </w:r>
+          </w:p>
+        </w:tc>
+        <w:tc>
+          <w:tcPr>
+            <w:tcW w:w="1560" w:type="dxa"/>
+          </w:tcPr>
+          <w:p>
+            <w:pPr>
+              <w:pStyle w:val="SemEspaamento"/>
+              <w:spacing w:line="360" w:lineRule="auto"/>
+              <w:rPr>
+                <w:rFonts w:asciiTheme="majorHAnsi" w:hAnsiTheme="majorHAnsi" w:cstheme="majorHAnsi"/>
+              </w:rPr>
+            </w:pPr>
+            <w:r>
+              <w:rPr>
+                <w:rFonts w:asciiTheme="majorHAnsi" w:hAnsiTheme="majorHAnsi" w:cstheme="majorHAnsi"/>
+              </w:rPr>
+              <w:t>Funcional</w:t>
+            </w:r>
+          </w:p>
+        </w:tc>
+      </w:tr>
+      <w:tr>
+        <w:tc>
+          <w:tcPr>
+            <w:tcW w:w="562" w:type="dxa"/>
+          </w:tcPr>
+          <w:p>
+            <w:pPr>
+              <w:pStyle w:val="SemEspaamento"/>
+              <w:spacing w:line="360" w:lineRule="auto"/>
+              <w:rPr>
+                <w:rFonts w:asciiTheme="majorHAnsi" w:hAnsiTheme="majorHAnsi" w:cstheme="majorHAnsi"/>
+              </w:rPr>
+            </w:pPr>
+            <w:r>
+              <w:rPr>
+                <w:rFonts w:asciiTheme="majorHAnsi" w:hAnsiTheme="majorHAnsi" w:cstheme="majorHAnsi"/>
+              </w:rPr>
+              <w:t>2.1</w:t>
+            </w:r>
+          </w:p>
+        </w:tc>
+        <w:tc>
+          <w:tcPr>
+            <w:tcW w:w="1560" w:type="dxa"/>
+          </w:tcPr>
+          <w:p>
+            <w:pPr>
+              <w:pStyle w:val="SemEspaamento"/>
+              <w:spacing w:line="360" w:lineRule="auto"/>
+              <w:rPr>
+                <w:rFonts w:asciiTheme="majorHAnsi" w:hAnsiTheme="majorHAnsi" w:cstheme="majorHAnsi"/>
+              </w:rPr>
+            </w:pPr>
+            <w:r>
+              <w:rPr>
+                <w:rFonts w:asciiTheme="majorHAnsi" w:hAnsiTheme="majorHAnsi" w:cstheme="majorHAnsi"/>
+              </w:rPr>
+              <w:t>Descrição</w:t>
+            </w:r>
+          </w:p>
+        </w:tc>
+        <w:tc>
+          <w:tcPr>
+            <w:tcW w:w="2268" w:type="dxa"/>
+          </w:tcPr>
+          <w:p>
+            <w:pPr>
+              <w:spacing w:line="360" w:lineRule="auto"/>
+              <w:rPr>
+                <w:rFonts w:asciiTheme="majorHAnsi" w:hAnsiTheme="majorHAnsi" w:cstheme="majorHAnsi"/>
+              </w:rPr>
+            </w:pPr>
+            <w:r>
+              <w:rPr>
+                <w:rFonts w:asciiTheme="majorHAnsi" w:hAnsiTheme="majorHAnsi" w:cstheme="majorHAnsi"/>
+              </w:rPr>
+              <w:t>Descrição da habitação</w:t>
+            </w:r>
+          </w:p>
+        </w:tc>
+        <w:tc>
+          <w:tcPr>
+            <w:tcW w:w="6804" w:type="dxa"/>
+          </w:tcPr>
+          <w:p>
+            <w:pPr>
+              <w:pStyle w:val="SemEspaamento"/>
+              <w:spacing w:line="360" w:lineRule="auto"/>
+              <w:ind w:left="31"/>
+              <w:jc w:val="both"/>
+              <w:rPr>
+                <w:rFonts w:asciiTheme="majorHAnsi" w:hAnsiTheme="majorHAnsi" w:cstheme="majorHAnsi"/>
+              </w:rPr>
+            </w:pPr>
+            <w:r>
+              <w:rPr>
+                <w:rFonts w:asciiTheme="majorHAnsi" w:hAnsiTheme="majorHAnsi" w:cstheme="majorHAnsi"/>
+              </w:rPr>
+              <w:t xml:space="preserve">O sistema </w:t>
+            </w:r>
+            <w:r>
+              <w:rPr>
+                <w:rFonts w:asciiTheme="majorHAnsi" w:hAnsiTheme="majorHAnsi" w:cstheme="majorHAnsi"/>
+              </w:rPr>
+              <w:t>deve apresentar os produtos bem descri</w:t>
+            </w:r>
+            <w:r>
+              <w:rPr>
+                <w:rFonts w:asciiTheme="majorHAnsi" w:hAnsiTheme="majorHAnsi" w:cstheme="majorHAnsi"/>
+              </w:rPr>
+              <w:t xml:space="preserve">tos para que o utilizador possa </w:t>
+            </w:r>
+            <w:r>
+              <w:rPr>
+                <w:rFonts w:asciiTheme="majorHAnsi" w:hAnsiTheme="majorHAnsi" w:cstheme="majorHAnsi"/>
+              </w:rPr>
+              <w:t>decidir em consciênc</w:t>
+            </w:r>
+            <w:r>
+              <w:rPr>
+                <w:rFonts w:asciiTheme="majorHAnsi" w:hAnsiTheme="majorHAnsi" w:cstheme="majorHAnsi"/>
+              </w:rPr>
+              <w:t>ia acerca do que está a comprar (descrição, fotografias, mapas, avaliações</w:t>
+            </w:r>
+            <w:r>
+              <w:rPr>
+                <w:rFonts w:asciiTheme="majorHAnsi" w:hAnsiTheme="majorHAnsi" w:cstheme="majorHAnsi"/>
+              </w:rPr>
+              <w:t>,</w:t>
+            </w:r>
+            <w:r>
+              <w:t xml:space="preserve"> </w:t>
+            </w:r>
+            <w:r>
+              <w:rPr>
+                <w:rFonts w:asciiTheme="majorHAnsi" w:hAnsiTheme="majorHAnsi" w:cstheme="majorHAnsi"/>
+              </w:rPr>
+              <w:t xml:space="preserve">no caso de uma habitação </w:t>
+            </w:r>
+            <w:r>
+              <w:rPr>
+                <w:rFonts w:asciiTheme="majorHAnsi" w:hAnsiTheme="majorHAnsi" w:cstheme="majorHAnsi"/>
+              </w:rPr>
+              <w:t>quantos quartos estão disponíveis para alugar, restrições de aluguer</w:t>
+            </w:r>
+            <w:r>
+              <w:rPr>
+                <w:rFonts w:asciiTheme="majorHAnsi" w:hAnsiTheme="majorHAnsi" w:cstheme="majorHAnsi"/>
+              </w:rPr>
+              <w:t xml:space="preserve">, </w:t>
+            </w:r>
+            <w:r>
+              <w:rPr>
+                <w:rFonts w:asciiTheme="majorHAnsi" w:hAnsiTheme="majorHAnsi" w:cstheme="majorHAnsi"/>
+              </w:rPr>
+              <w:t>cur</w:t>
+            </w:r>
+            <w:r>
+              <w:rPr>
+                <w:rFonts w:asciiTheme="majorHAnsi" w:hAnsiTheme="majorHAnsi" w:cstheme="majorHAnsi"/>
+              </w:rPr>
+              <w:t>so/ano que os alunos frequentam</w:t>
             </w:r>
             <w:bookmarkStart w:id="0" w:name="_GoBack"/>
             <w:bookmarkEnd w:id="0"/>
@@ -762,906 +1646,8 @@
               <w:rPr>
                 <w:rFonts w:asciiTheme="majorHAnsi" w:hAnsiTheme="majorHAnsi" w:cstheme="majorHAnsi"/>
               </w:rPr>
-              <w:t>sistema deve uma zona de gestão de utilizadores para os utilizadores Administrador e Agente.</w:t>
-            </w:r>
-          </w:p>
-        </w:tc>
-        <w:tc>
-          <w:tcPr>
-            <w:tcW w:w="1275" w:type="dxa"/>
-          </w:tcPr>
-          <w:p>
-            <w:pPr>
-              <w:spacing w:line="360" w:lineRule="auto"/>
-              <w:rPr>
-                <w:rFonts w:asciiTheme="majorHAnsi" w:hAnsiTheme="majorHAnsi" w:cstheme="majorHAnsi"/>
-              </w:rPr>
-            </w:pPr>
-          </w:p>
-        </w:tc>
-        <w:tc>
-          <w:tcPr>
-            <w:tcW w:w="1134" w:type="dxa"/>
-          </w:tcPr>
-          <w:p>
-            <w:pPr>
-              <w:spacing w:line="360" w:lineRule="auto"/>
-              <w:rPr>
-                <w:rFonts w:asciiTheme="majorHAnsi" w:hAnsiTheme="majorHAnsi" w:cstheme="majorHAnsi"/>
-              </w:rPr>
-            </w:pPr>
-          </w:p>
-        </w:tc>
-        <w:tc>
-          <w:tcPr>
-            <w:tcW w:w="1560" w:type="dxa"/>
-          </w:tcPr>
-          <w:p>
-            <w:pPr>
-              <w:spacing w:line="360" w:lineRule="auto"/>
-              <w:rPr>
-                <w:rFonts w:asciiTheme="majorHAnsi" w:hAnsiTheme="majorHAnsi" w:cstheme="majorHAnsi"/>
-                <w:b/>
-              </w:rPr>
-            </w:pPr>
-          </w:p>
-        </w:tc>
-      </w:tr>
-      <w:tr>
-        <w:tc>
-          <w:tcPr>
-            <w:tcW w:w="562" w:type="dxa"/>
-          </w:tcPr>
-          <w:p>
-            <w:pPr>
-              <w:pStyle w:val="SemEspaamento"/>
-              <w:spacing w:line="360" w:lineRule="auto"/>
-              <w:rPr>
-                <w:rFonts w:asciiTheme="majorHAnsi" w:hAnsiTheme="majorHAnsi" w:cstheme="majorHAnsi"/>
-              </w:rPr>
-            </w:pPr>
-            <w:r>
-              <w:rPr>
-                <w:rFonts w:asciiTheme="majorHAnsi" w:hAnsiTheme="majorHAnsi" w:cstheme="majorHAnsi"/>
-              </w:rPr>
-              <w:t>1</w:t>
-            </w:r>
-            <w:r>
-              <w:rPr>
-                <w:rFonts w:asciiTheme="majorHAnsi" w:hAnsiTheme="majorHAnsi" w:cstheme="majorHAnsi"/>
-              </w:rPr>
-              <w:t>.1</w:t>
-            </w:r>
-          </w:p>
-        </w:tc>
-        <w:tc>
-          <w:tcPr>
-            <w:tcW w:w="1560" w:type="dxa"/>
-          </w:tcPr>
-          <w:p>
-            <w:pPr>
-              <w:pStyle w:val="SemEspaamento"/>
-              <w:spacing w:line="360" w:lineRule="auto"/>
-              <w:rPr>
-                <w:rFonts w:asciiTheme="majorHAnsi" w:hAnsiTheme="majorHAnsi" w:cstheme="majorHAnsi"/>
-              </w:rPr>
-            </w:pPr>
-            <w:r>
-              <w:rPr>
-                <w:rFonts w:asciiTheme="majorHAnsi" w:hAnsiTheme="majorHAnsi" w:cstheme="majorHAnsi"/>
-              </w:rPr>
-              <w:t>Registo</w:t>
-            </w:r>
-          </w:p>
-        </w:tc>
-        <w:tc>
-          <w:tcPr>
-            <w:tcW w:w="2268" w:type="dxa"/>
-          </w:tcPr>
-          <w:p>
-            <w:pPr>
-              <w:pStyle w:val="SemEspaamento"/>
-              <w:spacing w:line="360" w:lineRule="auto"/>
-              <w:rPr>
-                <w:rFonts w:asciiTheme="majorHAnsi" w:hAnsiTheme="majorHAnsi" w:cstheme="majorHAnsi"/>
-              </w:rPr>
-            </w:pPr>
-            <w:r>
-              <w:rPr>
-                <w:rFonts w:asciiTheme="majorHAnsi" w:hAnsiTheme="majorHAnsi" w:cstheme="majorHAnsi"/>
-              </w:rPr>
-              <w:t>Registo</w:t>
-            </w:r>
-          </w:p>
-        </w:tc>
-        <w:tc>
-          <w:tcPr>
-            <w:tcW w:w="6804" w:type="dxa"/>
-          </w:tcPr>
-          <w:p>
-            <w:pPr>
-              <w:pStyle w:val="SemEspaamento"/>
-              <w:spacing w:line="360" w:lineRule="auto"/>
-              <w:rPr>
-                <w:rFonts w:asciiTheme="majorHAnsi" w:hAnsiTheme="majorHAnsi" w:cstheme="majorHAnsi"/>
-              </w:rPr>
-            </w:pPr>
-            <w:r>
-              <w:rPr>
-                <w:rFonts w:asciiTheme="majorHAnsi" w:hAnsiTheme="majorHAnsi" w:cstheme="majorHAnsi"/>
-              </w:rPr>
-              <w:t>Deve ser possível registar utilizadores</w:t>
-            </w:r>
-            <w:r>
-              <w:rPr>
-                <w:rFonts w:asciiTheme="majorHAnsi" w:hAnsiTheme="majorHAnsi" w:cstheme="majorHAnsi"/>
-              </w:rPr>
-              <w:t>/clientes</w:t>
-            </w:r>
-            <w:r>
-              <w:rPr>
-                <w:rFonts w:asciiTheme="majorHAnsi" w:hAnsiTheme="majorHAnsi" w:cstheme="majorHAnsi"/>
-              </w:rPr>
-              <w:t xml:space="preserve"> assim como guardar os seu</w:t>
-            </w:r>
-            <w:r>
-              <w:rPr>
-                <w:rFonts w:asciiTheme="majorHAnsi" w:hAnsiTheme="majorHAnsi" w:cstheme="majorHAnsi"/>
-              </w:rPr>
-              <w:t>s</w:t>
-            </w:r>
-            <w:r>
-              <w:rPr>
-                <w:rFonts w:asciiTheme="majorHAnsi" w:hAnsiTheme="majorHAnsi" w:cstheme="majorHAnsi"/>
-              </w:rPr>
-              <w:t xml:space="preserve"> atributos tais como (nome, data de nascimento, género, email, </w:t>
-            </w:r>
-            <w:proofErr w:type="spellStart"/>
-            <w:r>
-              <w:rPr>
-                <w:rFonts w:asciiTheme="majorHAnsi" w:hAnsiTheme="majorHAnsi" w:cstheme="majorHAnsi"/>
-              </w:rPr>
-              <w:t>Facebook</w:t>
-            </w:r>
-            <w:proofErr w:type="spellEnd"/>
-            <w:r>
-              <w:rPr>
-                <w:rFonts w:asciiTheme="majorHAnsi" w:hAnsiTheme="majorHAnsi" w:cstheme="majorHAnsi"/>
-              </w:rPr>
-              <w:t xml:space="preserve">, </w:t>
-            </w:r>
-            <w:proofErr w:type="spellStart"/>
-            <w:r>
-              <w:rPr>
-                <w:rFonts w:asciiTheme="majorHAnsi" w:hAnsiTheme="majorHAnsi" w:cstheme="majorHAnsi"/>
-              </w:rPr>
-              <w:t>Linkedin</w:t>
-            </w:r>
-            <w:proofErr w:type="spellEnd"/>
-            <w:r>
-              <w:rPr>
-                <w:rFonts w:asciiTheme="majorHAnsi" w:hAnsiTheme="majorHAnsi" w:cstheme="majorHAnsi"/>
-              </w:rPr>
-              <w:t xml:space="preserve">, </w:t>
-            </w:r>
-            <w:proofErr w:type="spellStart"/>
-            <w:r>
-              <w:rPr>
-                <w:rFonts w:asciiTheme="majorHAnsi" w:hAnsiTheme="majorHAnsi" w:cstheme="majorHAnsi"/>
-              </w:rPr>
-              <w:t>Twitter</w:t>
-            </w:r>
-            <w:proofErr w:type="spellEnd"/>
-            <w:r>
-              <w:rPr>
-                <w:rFonts w:asciiTheme="majorHAnsi" w:hAnsiTheme="majorHAnsi" w:cstheme="majorHAnsi"/>
-              </w:rPr>
-              <w:t>, instituição de ensin</w:t>
-            </w:r>
-            <w:r>
-              <w:rPr>
-                <w:rFonts w:asciiTheme="majorHAnsi" w:hAnsiTheme="majorHAnsi" w:cstheme="majorHAnsi"/>
-              </w:rPr>
-              <w:t>o superior, curso, ano, gostos).</w:t>
-            </w:r>
-          </w:p>
-        </w:tc>
-        <w:tc>
-          <w:tcPr>
-            <w:tcW w:w="1275" w:type="dxa"/>
-          </w:tcPr>
-          <w:p>
-            <w:pPr>
-              <w:pStyle w:val="SemEspaamento"/>
-              <w:spacing w:line="360" w:lineRule="auto"/>
-              <w:ind w:left="708" w:hanging="708"/>
-              <w:rPr>
-                <w:rFonts w:asciiTheme="majorHAnsi" w:hAnsiTheme="majorHAnsi" w:cstheme="majorHAnsi"/>
-              </w:rPr>
-            </w:pPr>
-            <w:r>
-              <w:rPr>
-                <w:rFonts w:asciiTheme="majorHAnsi" w:hAnsiTheme="majorHAnsi" w:cstheme="majorHAnsi"/>
-              </w:rPr>
-              <w:t>Utilizador</w:t>
-            </w:r>
-          </w:p>
-        </w:tc>
-        <w:tc>
-          <w:tcPr>
-            <w:tcW w:w="1134" w:type="dxa"/>
-          </w:tcPr>
-          <w:p>
-            <w:pPr>
-              <w:pStyle w:val="SemEspaamento"/>
-              <w:spacing w:line="360" w:lineRule="auto"/>
-              <w:rPr>
-                <w:rFonts w:asciiTheme="majorHAnsi" w:hAnsiTheme="majorHAnsi" w:cstheme="majorHAnsi"/>
-              </w:rPr>
-            </w:pPr>
-            <w:r>
-              <w:rPr>
-                <w:rFonts w:asciiTheme="majorHAnsi" w:hAnsiTheme="majorHAnsi" w:cstheme="majorHAnsi"/>
-              </w:rPr>
-              <w:t>Must</w:t>
-            </w:r>
-          </w:p>
-        </w:tc>
-        <w:tc>
-          <w:tcPr>
-            <w:tcW w:w="1560" w:type="dxa"/>
-          </w:tcPr>
-          <w:p>
-            <w:pPr>
-              <w:pStyle w:val="SemEspaamento"/>
-              <w:spacing w:line="360" w:lineRule="auto"/>
-              <w:rPr>
-                <w:rFonts w:asciiTheme="majorHAnsi" w:hAnsiTheme="majorHAnsi" w:cstheme="majorHAnsi"/>
-              </w:rPr>
-            </w:pPr>
-            <w:r>
-              <w:rPr>
-                <w:rFonts w:asciiTheme="majorHAnsi" w:hAnsiTheme="majorHAnsi" w:cstheme="majorHAnsi"/>
-              </w:rPr>
-              <w:t>Funcional</w:t>
-            </w:r>
-          </w:p>
-        </w:tc>
-      </w:tr>
-      <w:tr>
-        <w:tc>
-          <w:tcPr>
-            <w:tcW w:w="562" w:type="dxa"/>
-          </w:tcPr>
-          <w:p>
-            <w:pPr>
-              <w:pStyle w:val="SemEspaamento"/>
-              <w:spacing w:line="360" w:lineRule="auto"/>
-              <w:rPr>
-                <w:rFonts w:asciiTheme="majorHAnsi" w:hAnsiTheme="majorHAnsi" w:cstheme="majorHAnsi"/>
-              </w:rPr>
-            </w:pPr>
-            <w:r>
-              <w:rPr>
-                <w:rFonts w:asciiTheme="majorHAnsi" w:hAnsiTheme="majorHAnsi" w:cstheme="majorHAnsi"/>
-              </w:rPr>
-              <w:t>1.</w:t>
-            </w:r>
-            <w:r>
-              <w:rPr>
-                <w:rFonts w:asciiTheme="majorHAnsi" w:hAnsiTheme="majorHAnsi" w:cstheme="majorHAnsi"/>
-              </w:rPr>
-              <w:t>2</w:t>
-            </w:r>
-          </w:p>
-        </w:tc>
-        <w:tc>
-          <w:tcPr>
-            <w:tcW w:w="1560" w:type="dxa"/>
-          </w:tcPr>
-          <w:p>
-            <w:pPr>
-              <w:pStyle w:val="SemEspaamento"/>
-              <w:spacing w:line="360" w:lineRule="auto"/>
-              <w:rPr>
-                <w:rFonts w:asciiTheme="majorHAnsi" w:hAnsiTheme="majorHAnsi" w:cstheme="majorHAnsi"/>
-              </w:rPr>
-            </w:pPr>
-            <w:r>
-              <w:rPr>
-                <w:rFonts w:asciiTheme="majorHAnsi" w:hAnsiTheme="majorHAnsi" w:cstheme="majorHAnsi"/>
-              </w:rPr>
-              <w:t>Login</w:t>
-            </w:r>
-          </w:p>
-        </w:tc>
-        <w:tc>
-          <w:tcPr>
-            <w:tcW w:w="2268" w:type="dxa"/>
-          </w:tcPr>
-          <w:p>
-            <w:pPr>
-              <w:pStyle w:val="SemEspaamento"/>
-              <w:spacing w:line="360" w:lineRule="auto"/>
-              <w:rPr>
-                <w:rFonts w:asciiTheme="majorHAnsi" w:hAnsiTheme="majorHAnsi" w:cstheme="majorHAnsi"/>
-              </w:rPr>
-            </w:pPr>
-            <w:r>
-              <w:rPr>
-                <w:rFonts w:asciiTheme="majorHAnsi" w:hAnsiTheme="majorHAnsi" w:cstheme="majorHAnsi"/>
-              </w:rPr>
-              <w:t>Área pessoal</w:t>
-            </w:r>
-          </w:p>
-        </w:tc>
-        <w:tc>
-          <w:tcPr>
-            <w:tcW w:w="6804" w:type="dxa"/>
-          </w:tcPr>
-          <w:p>
-            <w:pPr>
-              <w:pStyle w:val="SemEspaamento"/>
-              <w:spacing w:line="360" w:lineRule="auto"/>
-              <w:rPr>
-                <w:rFonts w:asciiTheme="majorHAnsi" w:hAnsiTheme="majorHAnsi" w:cstheme="majorHAnsi"/>
-              </w:rPr>
-            </w:pPr>
-            <w:r>
-              <w:rPr>
-                <w:rFonts w:asciiTheme="majorHAnsi" w:hAnsiTheme="majorHAnsi" w:cstheme="majorHAnsi"/>
-              </w:rPr>
-              <w:t>O utilizador registado deve ter permissões relacionadas com o seu tipo de utilizador</w:t>
-            </w:r>
-            <w:r>
-              <w:rPr>
-                <w:rFonts w:asciiTheme="majorHAnsi" w:hAnsiTheme="majorHAnsi" w:cstheme="majorHAnsi"/>
-              </w:rPr>
-              <w:t xml:space="preserve"> </w:t>
-            </w:r>
-            <w:r>
-              <w:rPr>
-                <w:rFonts w:asciiTheme="majorHAnsi" w:hAnsiTheme="majorHAnsi" w:cstheme="majorHAnsi"/>
-              </w:rPr>
-              <w:t>(Administrador, Agente, Utilizador</w:t>
-            </w:r>
-          </w:p>
-        </w:tc>
-        <w:tc>
-          <w:tcPr>
-            <w:tcW w:w="1275" w:type="dxa"/>
-          </w:tcPr>
-          <w:p>
-            <w:pPr>
-              <w:pStyle w:val="SemEspaamento"/>
-              <w:spacing w:line="360" w:lineRule="auto"/>
-              <w:ind w:left="708" w:hanging="708"/>
-              <w:rPr>
-                <w:rFonts w:asciiTheme="majorHAnsi" w:hAnsiTheme="majorHAnsi" w:cstheme="majorHAnsi"/>
-              </w:rPr>
-            </w:pPr>
-            <w:r>
-              <w:rPr>
-                <w:rFonts w:asciiTheme="majorHAnsi" w:hAnsiTheme="majorHAnsi" w:cstheme="majorHAnsi"/>
-              </w:rPr>
-              <w:t>Utilizador</w:t>
-            </w:r>
-          </w:p>
-        </w:tc>
-        <w:tc>
-          <w:tcPr>
-            <w:tcW w:w="1134" w:type="dxa"/>
-          </w:tcPr>
-          <w:p>
-            <w:pPr>
-              <w:pStyle w:val="SemEspaamento"/>
-              <w:spacing w:line="360" w:lineRule="auto"/>
-              <w:rPr>
-                <w:rFonts w:asciiTheme="majorHAnsi" w:hAnsiTheme="majorHAnsi" w:cstheme="majorHAnsi"/>
-              </w:rPr>
-            </w:pPr>
-            <w:r>
-              <w:rPr>
-                <w:rFonts w:asciiTheme="majorHAnsi" w:hAnsiTheme="majorHAnsi" w:cstheme="majorHAnsi"/>
-              </w:rPr>
-              <w:t>Must</w:t>
-            </w:r>
-          </w:p>
-        </w:tc>
-        <w:tc>
-          <w:tcPr>
-            <w:tcW w:w="1560" w:type="dxa"/>
-          </w:tcPr>
-          <w:p>
-            <w:pPr>
-              <w:pStyle w:val="SemEspaamento"/>
-              <w:spacing w:line="360" w:lineRule="auto"/>
-              <w:rPr>
-                <w:rFonts w:asciiTheme="majorHAnsi" w:hAnsiTheme="majorHAnsi" w:cstheme="majorHAnsi"/>
-              </w:rPr>
-            </w:pPr>
-            <w:r>
-              <w:rPr>
-                <w:rFonts w:asciiTheme="majorHAnsi" w:hAnsiTheme="majorHAnsi" w:cstheme="majorHAnsi"/>
-              </w:rPr>
-              <w:t>Funcional</w:t>
-            </w:r>
-          </w:p>
-        </w:tc>
-      </w:tr>
-      <w:tr>
-        <w:tc>
-          <w:tcPr>
-            <w:tcW w:w="562" w:type="dxa"/>
-          </w:tcPr>
-          <w:p>
-            <w:pPr>
-              <w:pStyle w:val="SemEspaamento"/>
-              <w:spacing w:line="360" w:lineRule="auto"/>
-              <w:rPr>
-                <w:rFonts w:asciiTheme="majorHAnsi" w:hAnsiTheme="majorHAnsi" w:cstheme="majorHAnsi"/>
-              </w:rPr>
-            </w:pPr>
-            <w:r>
-              <w:rPr>
-                <w:rFonts w:asciiTheme="majorHAnsi" w:hAnsiTheme="majorHAnsi" w:cstheme="majorHAnsi"/>
-              </w:rPr>
-              <w:t>1.3</w:t>
-            </w:r>
-          </w:p>
-        </w:tc>
-        <w:tc>
-          <w:tcPr>
-            <w:tcW w:w="1560" w:type="dxa"/>
-          </w:tcPr>
-          <w:p>
-            <w:pPr>
-              <w:pStyle w:val="SemEspaamento"/>
-              <w:spacing w:line="360" w:lineRule="auto"/>
-              <w:rPr>
-                <w:rFonts w:asciiTheme="majorHAnsi" w:hAnsiTheme="majorHAnsi" w:cstheme="majorHAnsi"/>
-              </w:rPr>
-            </w:pPr>
-            <w:proofErr w:type="spellStart"/>
-            <w:r>
-              <w:rPr>
-                <w:rFonts w:asciiTheme="majorHAnsi" w:hAnsiTheme="majorHAnsi" w:cstheme="majorHAnsi"/>
-              </w:rPr>
-              <w:t>L</w:t>
-            </w:r>
-            <w:r>
-              <w:rPr>
-                <w:rFonts w:asciiTheme="majorHAnsi" w:hAnsiTheme="majorHAnsi" w:cstheme="majorHAnsi"/>
-              </w:rPr>
-              <w:t>ogout</w:t>
-            </w:r>
-            <w:proofErr w:type="spellEnd"/>
-          </w:p>
-        </w:tc>
-        <w:tc>
-          <w:tcPr>
-            <w:tcW w:w="2268" w:type="dxa"/>
-          </w:tcPr>
-          <w:p>
-            <w:pPr>
-              <w:spacing w:line="360" w:lineRule="auto"/>
-              <w:rPr>
-                <w:rFonts w:asciiTheme="majorHAnsi" w:hAnsiTheme="majorHAnsi" w:cstheme="majorHAnsi"/>
-              </w:rPr>
-            </w:pPr>
-            <w:r>
-              <w:rPr>
-                <w:rFonts w:asciiTheme="majorHAnsi" w:hAnsiTheme="majorHAnsi" w:cstheme="majorHAnsi"/>
-              </w:rPr>
-              <w:t>Área pessoal</w:t>
-            </w:r>
-          </w:p>
-        </w:tc>
-        <w:tc>
-          <w:tcPr>
-            <w:tcW w:w="6804" w:type="dxa"/>
-          </w:tcPr>
-          <w:p>
-            <w:pPr>
-              <w:pStyle w:val="SemEspaamento"/>
-              <w:spacing w:line="360" w:lineRule="auto"/>
-              <w:rPr>
-                <w:rFonts w:asciiTheme="majorHAnsi" w:hAnsiTheme="majorHAnsi" w:cstheme="majorHAnsi"/>
-              </w:rPr>
-            </w:pPr>
-            <w:r>
-              <w:rPr>
-                <w:rFonts w:asciiTheme="majorHAnsi" w:hAnsiTheme="majorHAnsi" w:cstheme="majorHAnsi"/>
-              </w:rPr>
-              <w:t xml:space="preserve">O sistema deve permitir o utilizador efetuar o </w:t>
-            </w:r>
-            <w:proofErr w:type="spellStart"/>
-            <w:r>
-              <w:rPr>
-                <w:rFonts w:asciiTheme="majorHAnsi" w:hAnsiTheme="majorHAnsi" w:cstheme="majorHAnsi"/>
-              </w:rPr>
-              <w:t>logout</w:t>
-            </w:r>
-            <w:proofErr w:type="spellEnd"/>
-            <w:r>
-              <w:rPr>
-                <w:rFonts w:asciiTheme="majorHAnsi" w:hAnsiTheme="majorHAnsi" w:cstheme="majorHAnsi"/>
-              </w:rPr>
-              <w:t>.</w:t>
-            </w:r>
-          </w:p>
-        </w:tc>
-        <w:tc>
-          <w:tcPr>
-            <w:tcW w:w="1275" w:type="dxa"/>
-          </w:tcPr>
-          <w:p>
-            <w:pPr>
-              <w:pStyle w:val="SemEspaamento"/>
-              <w:spacing w:line="360" w:lineRule="auto"/>
-              <w:rPr>
-                <w:rFonts w:asciiTheme="majorHAnsi" w:hAnsiTheme="majorHAnsi" w:cstheme="majorHAnsi"/>
-              </w:rPr>
-            </w:pPr>
-            <w:r>
-              <w:rPr>
-                <w:rFonts w:asciiTheme="majorHAnsi" w:hAnsiTheme="majorHAnsi" w:cstheme="majorHAnsi"/>
-              </w:rPr>
-              <w:t>Utilizador</w:t>
-            </w:r>
-          </w:p>
-        </w:tc>
-        <w:tc>
-          <w:tcPr>
-            <w:tcW w:w="1134" w:type="dxa"/>
-          </w:tcPr>
-          <w:p>
-            <w:pPr>
-              <w:pStyle w:val="SemEspaamento"/>
-              <w:spacing w:line="360" w:lineRule="auto"/>
-              <w:rPr>
-                <w:rFonts w:asciiTheme="majorHAnsi" w:hAnsiTheme="majorHAnsi" w:cstheme="majorHAnsi"/>
-              </w:rPr>
-            </w:pPr>
-            <w:r>
-              <w:rPr>
-                <w:rFonts w:asciiTheme="majorHAnsi" w:hAnsiTheme="majorHAnsi" w:cstheme="majorHAnsi"/>
-              </w:rPr>
-              <w:t>Must</w:t>
-            </w:r>
-          </w:p>
-        </w:tc>
-        <w:tc>
-          <w:tcPr>
-            <w:tcW w:w="1560" w:type="dxa"/>
-          </w:tcPr>
-          <w:p>
-            <w:pPr>
-              <w:pStyle w:val="SemEspaamento"/>
-              <w:spacing w:line="360" w:lineRule="auto"/>
-              <w:rPr>
-                <w:rFonts w:asciiTheme="majorHAnsi" w:hAnsiTheme="majorHAnsi" w:cstheme="majorHAnsi"/>
-              </w:rPr>
-            </w:pPr>
-            <w:r>
-              <w:rPr>
-                <w:rFonts w:asciiTheme="majorHAnsi" w:hAnsiTheme="majorHAnsi" w:cstheme="majorHAnsi"/>
-              </w:rPr>
-              <w:t>Funcional</w:t>
-            </w:r>
-          </w:p>
-        </w:tc>
-      </w:tr>
-      <w:tr>
-        <w:tc>
-          <w:tcPr>
-            <w:tcW w:w="562" w:type="dxa"/>
-          </w:tcPr>
-          <w:p>
-            <w:pPr>
-              <w:pStyle w:val="SemEspaamento"/>
-              <w:spacing w:line="360" w:lineRule="auto"/>
-              <w:rPr>
-                <w:rFonts w:asciiTheme="majorHAnsi" w:hAnsiTheme="majorHAnsi" w:cstheme="majorHAnsi"/>
-              </w:rPr>
-            </w:pPr>
-            <w:r>
-              <w:rPr>
-                <w:rFonts w:asciiTheme="majorHAnsi" w:hAnsiTheme="majorHAnsi" w:cstheme="majorHAnsi"/>
-              </w:rPr>
-              <w:t>2</w:t>
-            </w:r>
-          </w:p>
-        </w:tc>
-        <w:tc>
-          <w:tcPr>
-            <w:tcW w:w="1560" w:type="dxa"/>
-          </w:tcPr>
-          <w:p>
-            <w:pPr>
-              <w:pStyle w:val="SemEspaamento"/>
-              <w:spacing w:line="360" w:lineRule="auto"/>
-              <w:rPr>
-                <w:rFonts w:asciiTheme="majorHAnsi" w:hAnsiTheme="majorHAnsi" w:cstheme="majorHAnsi"/>
-              </w:rPr>
-            </w:pPr>
-            <w:r>
-              <w:rPr>
-                <w:rFonts w:asciiTheme="majorHAnsi" w:hAnsiTheme="majorHAnsi" w:cstheme="majorHAnsi"/>
-              </w:rPr>
-              <w:t>Habitações</w:t>
-            </w:r>
-          </w:p>
-        </w:tc>
-        <w:tc>
-          <w:tcPr>
-            <w:tcW w:w="2268" w:type="dxa"/>
-          </w:tcPr>
-          <w:p>
-            <w:pPr>
-              <w:spacing w:line="360" w:lineRule="auto"/>
-              <w:rPr>
-                <w:rFonts w:asciiTheme="majorHAnsi" w:hAnsiTheme="majorHAnsi" w:cstheme="majorHAnsi"/>
-              </w:rPr>
-            </w:pPr>
-            <w:r>
-              <w:rPr>
-                <w:rFonts w:asciiTheme="majorHAnsi" w:hAnsiTheme="majorHAnsi" w:cstheme="majorHAnsi"/>
-              </w:rPr>
-              <w:t>Gestão</w:t>
-            </w:r>
-            <w:r>
-              <w:rPr>
-                <w:rFonts w:asciiTheme="majorHAnsi" w:hAnsiTheme="majorHAnsi" w:cstheme="majorHAnsi"/>
-              </w:rPr>
-              <w:t xml:space="preserve"> de habitações</w:t>
-            </w:r>
-          </w:p>
-        </w:tc>
-        <w:tc>
-          <w:tcPr>
-            <w:tcW w:w="6804" w:type="dxa"/>
-          </w:tcPr>
-          <w:p>
-            <w:pPr>
-              <w:pStyle w:val="SemEspaamento"/>
-              <w:spacing w:line="360" w:lineRule="auto"/>
-              <w:rPr>
-                <w:rFonts w:asciiTheme="majorHAnsi" w:hAnsiTheme="majorHAnsi" w:cstheme="majorHAnsi"/>
-              </w:rPr>
-            </w:pPr>
-            <w:r>
-              <w:rPr>
-                <w:rFonts w:asciiTheme="majorHAnsi" w:hAnsiTheme="majorHAnsi" w:cstheme="majorHAnsi"/>
-              </w:rPr>
-              <w:t>O sistema deve permitir registar novas habitações, editar as existentes</w:t>
-            </w:r>
-            <w:r>
-              <w:rPr>
-                <w:rFonts w:asciiTheme="majorHAnsi" w:hAnsiTheme="majorHAnsi" w:cstheme="majorHAnsi"/>
-              </w:rPr>
-              <w:t xml:space="preserve"> e ativar ou desativar a sua disponibilidade de aluguer.</w:t>
-            </w:r>
-          </w:p>
-        </w:tc>
-        <w:tc>
-          <w:tcPr>
-            <w:tcW w:w="1275" w:type="dxa"/>
-          </w:tcPr>
-          <w:p>
-            <w:pPr>
-              <w:pStyle w:val="SemEspaamento"/>
-              <w:spacing w:line="360" w:lineRule="auto"/>
-              <w:rPr>
-                <w:rFonts w:asciiTheme="majorHAnsi" w:hAnsiTheme="majorHAnsi" w:cstheme="majorHAnsi"/>
-              </w:rPr>
-            </w:pPr>
-            <w:r>
-              <w:rPr>
-                <w:rFonts w:asciiTheme="majorHAnsi" w:hAnsiTheme="majorHAnsi" w:cstheme="majorHAnsi"/>
-              </w:rPr>
-              <w:t>Sistema</w:t>
-            </w:r>
-          </w:p>
-        </w:tc>
-        <w:tc>
-          <w:tcPr>
-            <w:tcW w:w="1134" w:type="dxa"/>
-          </w:tcPr>
-          <w:p>
-            <w:pPr>
-              <w:pStyle w:val="SemEspaamento"/>
-              <w:spacing w:line="360" w:lineRule="auto"/>
-              <w:rPr>
-                <w:rFonts w:asciiTheme="majorHAnsi" w:hAnsiTheme="majorHAnsi" w:cstheme="majorHAnsi"/>
-              </w:rPr>
-            </w:pPr>
-            <w:r>
-              <w:rPr>
-                <w:rFonts w:asciiTheme="majorHAnsi" w:hAnsiTheme="majorHAnsi" w:cstheme="majorHAnsi"/>
-              </w:rPr>
-              <w:t>Must</w:t>
-            </w:r>
-          </w:p>
-        </w:tc>
-        <w:tc>
-          <w:tcPr>
-            <w:tcW w:w="1560" w:type="dxa"/>
-          </w:tcPr>
-          <w:p>
-            <w:pPr>
-              <w:pStyle w:val="SemEspaamento"/>
-              <w:spacing w:line="360" w:lineRule="auto"/>
-              <w:rPr>
-                <w:rFonts w:asciiTheme="majorHAnsi" w:hAnsiTheme="majorHAnsi" w:cstheme="majorHAnsi"/>
-              </w:rPr>
-            </w:pPr>
-            <w:r>
-              <w:rPr>
-                <w:rFonts w:asciiTheme="majorHAnsi" w:hAnsiTheme="majorHAnsi" w:cstheme="majorHAnsi"/>
-              </w:rPr>
-              <w:t>Funcional</w:t>
-            </w:r>
-          </w:p>
-        </w:tc>
-      </w:tr>
-      <w:tr>
-        <w:tc>
-          <w:tcPr>
-            <w:tcW w:w="562" w:type="dxa"/>
-          </w:tcPr>
-          <w:p>
-            <w:pPr>
-              <w:pStyle w:val="SemEspaamento"/>
-              <w:spacing w:line="360" w:lineRule="auto"/>
-              <w:rPr>
-                <w:rFonts w:asciiTheme="majorHAnsi" w:hAnsiTheme="majorHAnsi" w:cstheme="majorHAnsi"/>
-              </w:rPr>
-            </w:pPr>
-            <w:r>
-              <w:rPr>
-                <w:rFonts w:asciiTheme="majorHAnsi" w:hAnsiTheme="majorHAnsi" w:cstheme="majorHAnsi"/>
-              </w:rPr>
-              <w:t>2.1</w:t>
-            </w:r>
-          </w:p>
-        </w:tc>
-        <w:tc>
-          <w:tcPr>
-            <w:tcW w:w="1560" w:type="dxa"/>
-          </w:tcPr>
-          <w:p>
-            <w:pPr>
-              <w:pStyle w:val="SemEspaamento"/>
-              <w:spacing w:line="360" w:lineRule="auto"/>
-              <w:rPr>
-                <w:rFonts w:asciiTheme="majorHAnsi" w:hAnsiTheme="majorHAnsi" w:cstheme="majorHAnsi"/>
-              </w:rPr>
-            </w:pPr>
-            <w:r>
-              <w:rPr>
-                <w:rFonts w:asciiTheme="majorHAnsi" w:hAnsiTheme="majorHAnsi" w:cstheme="majorHAnsi"/>
-              </w:rPr>
-              <w:t>Descrição</w:t>
-            </w:r>
-          </w:p>
-        </w:tc>
-        <w:tc>
-          <w:tcPr>
-            <w:tcW w:w="2268" w:type="dxa"/>
-          </w:tcPr>
-          <w:p>
-            <w:pPr>
-              <w:spacing w:line="360" w:lineRule="auto"/>
-              <w:rPr>
-                <w:rFonts w:asciiTheme="majorHAnsi" w:hAnsiTheme="majorHAnsi" w:cstheme="majorHAnsi"/>
-              </w:rPr>
-            </w:pPr>
-            <w:r>
-              <w:rPr>
-                <w:rFonts w:asciiTheme="majorHAnsi" w:hAnsiTheme="majorHAnsi" w:cstheme="majorHAnsi"/>
-              </w:rPr>
-              <w:t>Descrição da habitação</w:t>
-            </w:r>
-          </w:p>
-        </w:tc>
-        <w:tc>
-          <w:tcPr>
-            <w:tcW w:w="6804" w:type="dxa"/>
-          </w:tcPr>
-          <w:p>
-            <w:pPr>
-              <w:pStyle w:val="SemEspaamento"/>
-              <w:spacing w:line="360" w:lineRule="auto"/>
-              <w:ind w:left="31"/>
-              <w:jc w:val="both"/>
-              <w:rPr>
-                <w:rFonts w:asciiTheme="majorHAnsi" w:hAnsiTheme="majorHAnsi" w:cstheme="majorHAnsi"/>
-              </w:rPr>
-            </w:pPr>
-            <w:r>
-              <w:rPr>
-                <w:rFonts w:asciiTheme="majorHAnsi" w:hAnsiTheme="majorHAnsi" w:cstheme="majorHAnsi"/>
-              </w:rPr>
-              <w:t xml:space="preserve">O sistema </w:t>
-            </w:r>
-            <w:r>
-              <w:rPr>
-                <w:rFonts w:asciiTheme="majorHAnsi" w:hAnsiTheme="majorHAnsi" w:cstheme="majorHAnsi"/>
-              </w:rPr>
-              <w:t>deve apresentar os produtos bem descri</w:t>
-            </w:r>
-            <w:r>
-              <w:rPr>
-                <w:rFonts w:asciiTheme="majorHAnsi" w:hAnsiTheme="majorHAnsi" w:cstheme="majorHAnsi"/>
-              </w:rPr>
-              <w:t xml:space="preserve">tos para que o utilizador possa </w:t>
-            </w:r>
-            <w:r>
-              <w:rPr>
-                <w:rFonts w:asciiTheme="majorHAnsi" w:hAnsiTheme="majorHAnsi" w:cstheme="majorHAnsi"/>
-              </w:rPr>
-              <w:t>decidir em consciênc</w:t>
-            </w:r>
-            <w:r>
-              <w:rPr>
-                <w:rFonts w:asciiTheme="majorHAnsi" w:hAnsiTheme="majorHAnsi" w:cstheme="majorHAnsi"/>
-              </w:rPr>
-              <w:t>ia acerca do que está a comprar (descrição, fotografias, mapas, avaliações</w:t>
-            </w:r>
-            <w:r>
-              <w:rPr>
-                <w:rFonts w:asciiTheme="majorHAnsi" w:hAnsiTheme="majorHAnsi" w:cstheme="majorHAnsi"/>
-              </w:rPr>
-              <w:t>,</w:t>
-            </w:r>
-            <w:r>
-              <w:t xml:space="preserve"> </w:t>
-            </w:r>
-            <w:r>
-              <w:rPr>
-                <w:rFonts w:asciiTheme="majorHAnsi" w:hAnsiTheme="majorHAnsi" w:cstheme="majorHAnsi"/>
-              </w:rPr>
-              <w:t xml:space="preserve">no caso de uma habitação </w:t>
-            </w:r>
-            <w:r>
-              <w:rPr>
-                <w:rFonts w:asciiTheme="majorHAnsi" w:hAnsiTheme="majorHAnsi" w:cstheme="majorHAnsi"/>
-              </w:rPr>
-              <w:t>quantos quartos estão disponíveis para alugar, restrições de aluguer</w:t>
-            </w:r>
-            <w:r>
-              <w:rPr>
-                <w:rFonts w:asciiTheme="majorHAnsi" w:hAnsiTheme="majorHAnsi" w:cstheme="majorHAnsi"/>
-              </w:rPr>
-              <w:t xml:space="preserve">, </w:t>
-            </w:r>
-            <w:r>
-              <w:rPr>
-                <w:rFonts w:asciiTheme="majorHAnsi" w:hAnsiTheme="majorHAnsi" w:cstheme="majorHAnsi"/>
-              </w:rPr>
-              <w:t xml:space="preserve">curso/ano que os alunos </w:t>
-            </w:r>
-            <w:proofErr w:type="gramStart"/>
-            <w:r>
-              <w:rPr>
-                <w:rFonts w:asciiTheme="majorHAnsi" w:hAnsiTheme="majorHAnsi" w:cstheme="majorHAnsi"/>
-              </w:rPr>
-              <w:t xml:space="preserve">frequentam </w:t>
-            </w:r>
-            <w:r>
-              <w:rPr>
-                <w:rFonts w:asciiTheme="majorHAnsi" w:hAnsiTheme="majorHAnsi" w:cstheme="majorHAnsi"/>
-              </w:rPr>
-              <w:t xml:space="preserve"> </w:t>
-            </w:r>
-            <w:r>
-              <w:rPr>
-                <w:rFonts w:asciiTheme="majorHAnsi" w:hAnsiTheme="majorHAnsi" w:cstheme="majorHAnsi"/>
-              </w:rPr>
               <w:t>)</w:t>
             </w:r>
-            <w:proofErr w:type="gramEnd"/>
           </w:p>
         </w:tc>
         <w:tc>
@@ -5120,7 +5106,7 @@
 </file>
 
 <file path=customXml/itemProps1.xml><?xml version="1.0" encoding="utf-8"?>
-<ds:datastoreItem xmlns:ds="http://schemas.openxmlformats.org/officeDocument/2006/customXml" ds:itemID="{D3AFB214-8B9B-42DF-B226-04362C435C3D}">
+<ds:datastoreItem xmlns:ds="http://schemas.openxmlformats.org/officeDocument/2006/customXml" ds:itemID="{0681ACFE-7166-409C-9C5F-6C0504A9D46F}">
   <ds:schemaRefs>
     <ds:schemaRef ds:uri="http://schemas.openxmlformats.org/officeDocument/2006/bibliography"/>
   </ds:schemaRefs>

</xml_diff>